<commit_message>
Updated the Steps word doc with the previously done steps.
</commit_message>
<xml_diff>
--- a/How I did my Assignment.docx
+++ b/How I did my Assignment.docx
@@ -23,6 +23,118 @@
           <w:lang w:val="en-US"/>
         </w:rPr>
         <w:t>Steps taken to do my Assignment E Shopping Cart</w:t>
+      </w:r>
+    </w:p>
+    <w:p>
+      <w:pPr>
+        <w:pStyle w:val="ListParagraph"/>
+        <w:numPr>
+          <w:ilvl w:val="0"/>
+          <w:numId w:val="1"/>
+        </w:numPr>
+        <w:rPr>
+          <w:lang w:val="en-US"/>
+        </w:rPr>
+      </w:pPr>
+      <w:r>
+        <w:rPr>
+          <w:lang w:val="en-US"/>
+        </w:rPr>
+        <w:t xml:space="preserve">Created a .NET CORE Web Application Project and selected the </w:t>
+      </w:r>
+      <w:r>
+        <w:rPr>
+          <w:lang w:val="en-US"/>
+        </w:rPr>
+        <w:t>MVC</w:t>
+      </w:r>
+      <w:r>
+        <w:rPr>
+          <w:lang w:val="en-US"/>
+        </w:rPr>
+        <w:t xml:space="preserve"> Application</w:t>
+      </w:r>
+      <w:r>
+        <w:rPr>
+          <w:lang w:val="en-US"/>
+        </w:rPr>
+        <w:t xml:space="preserve"> Template</w:t>
+      </w:r>
+      <w:r>
+        <w:rPr>
+          <w:lang w:val="en-US"/>
+        </w:rPr>
+        <w:t xml:space="preserve"> to start building the project </w:t>
+      </w:r>
+      <w:r>
+        <w:rPr>
+          <w:lang w:val="en-US"/>
+        </w:rPr>
+        <w:t>– EshoppingCart.</w:t>
+      </w:r>
+    </w:p>
+    <w:p>
+      <w:pPr>
+        <w:pStyle w:val="ListParagraph"/>
+        <w:numPr>
+          <w:ilvl w:val="0"/>
+          <w:numId w:val="1"/>
+        </w:numPr>
+        <w:rPr>
+          <w:lang w:val="en-US"/>
+        </w:rPr>
+      </w:pPr>
+      <w:r>
+        <w:rPr>
+          <w:lang w:val="en-US"/>
+        </w:rPr>
+        <w:t xml:space="preserve">Created models </w:t>
+      </w:r>
+      <w:proofErr w:type="spellStart"/>
+      <w:r>
+        <w:rPr>
+          <w:lang w:val="en-US"/>
+        </w:rPr>
+        <w:t>Item.cs</w:t>
+      </w:r>
+      <w:proofErr w:type="spellEnd"/>
+      <w:r>
+        <w:rPr>
+          <w:lang w:val="en-US"/>
+        </w:rPr>
+        <w:t xml:space="preserve"> and </w:t>
+      </w:r>
+      <w:proofErr w:type="spellStart"/>
+      <w:r>
+        <w:rPr>
+          <w:lang w:val="en-US"/>
+        </w:rPr>
+        <w:t>Category.cs</w:t>
+      </w:r>
+      <w:proofErr w:type="spellEnd"/>
+      <w:r>
+        <w:rPr>
+          <w:lang w:val="en-US"/>
+        </w:rPr>
+        <w:t xml:space="preserve"> with the relevant properties.’</w:t>
+      </w:r>
+    </w:p>
+    <w:p>
+      <w:pPr>
+        <w:pStyle w:val="ListParagraph"/>
+        <w:numPr>
+          <w:ilvl w:val="0"/>
+          <w:numId w:val="1"/>
+        </w:numPr>
+        <w:rPr>
+          <w:lang w:val="en-US"/>
+        </w:rPr>
+      </w:pPr>
+      <w:r>
+        <w:rPr>
+          <w:lang w:val="en-US"/>
+        </w:rPr>
+        <w:t>Created a Repository folder and created two repositories for the two models created in the previous step.</w:t>
       </w:r>
     </w:p>
     <w:p>

</xml_diff>

<commit_message>
Added service configurations and implementations for the created interfaces and dummy mocks in the Configure Services section of the statup.cs file. Added what is done to the word file.
</commit_message>
<xml_diff>
--- a/How I did my Assignment.docx
+++ b/How I did my Assignment.docx
@@ -148,6 +148,102 @@
           <w:lang w:val="en-US"/>
         </w:rPr>
       </w:pPr>
+      <w:r>
+        <w:rPr>
+          <w:lang w:val="en-US"/>
+        </w:rPr>
+        <w:t>Created Dummy Mocks</w:t>
+      </w:r>
+      <w:r>
+        <w:rPr>
+          <w:lang w:val="en-US"/>
+        </w:rPr>
+        <w:t>(</w:t>
+      </w:r>
+      <w:proofErr w:type="spellStart"/>
+      <w:r>
+        <w:rPr>
+          <w:lang w:val="en-US"/>
+        </w:rPr>
+        <w:t>MockCategoryRepository.cs</w:t>
+      </w:r>
+      <w:proofErr w:type="spellEnd"/>
+      <w:r>
+        <w:rPr>
+          <w:lang w:val="en-US"/>
+        </w:rPr>
+        <w:t xml:space="preserve"> and </w:t>
+      </w:r>
+      <w:proofErr w:type="spellStart"/>
+      <w:r>
+        <w:rPr>
+          <w:lang w:val="en-US"/>
+        </w:rPr>
+        <w:t>MockItemRepository.cs</w:t>
+      </w:r>
+      <w:proofErr w:type="spellEnd"/>
+      <w:r>
+        <w:rPr>
+          <w:lang w:val="en-US"/>
+        </w:rPr>
+        <w:t>)</w:t>
+      </w:r>
+      <w:r>
+        <w:rPr>
+          <w:lang w:val="en-US"/>
+        </w:rPr>
+        <w:t xml:space="preserve"> in a newly created Mocks folder to provide data to </w:t>
+      </w:r>
+      <w:r>
+        <w:rPr>
+          <w:lang w:val="en-US"/>
+        </w:rPr>
+        <w:t>the</w:t>
+      </w:r>
+      <w:r>
+        <w:rPr>
+          <w:lang w:val="en-US"/>
+        </w:rPr>
+        <w:t xml:space="preserve"> application using the created Interfaces</w:t>
+      </w:r>
+      <w:r>
+        <w:rPr>
+          <w:lang w:val="en-US"/>
+        </w:rPr>
+        <w:t>/Repositories.</w:t>
+      </w:r>
+    </w:p>
+    <w:p>
+      <w:pPr>
+        <w:pStyle w:val="ListParagraph"/>
+        <w:numPr>
+          <w:ilvl w:val="0"/>
+          <w:numId w:val="1"/>
+        </w:numPr>
+        <w:rPr>
+          <w:lang w:val="en-US"/>
+        </w:rPr>
+      </w:pPr>
+      <w:r>
+        <w:rPr>
+          <w:lang w:val="en-US"/>
+        </w:rPr>
+        <w:t xml:space="preserve">Added service configurations and implementations for the above created interfaces and dummy mocks in the Configure Services section of the </w:t>
+      </w:r>
+      <w:proofErr w:type="spellStart"/>
+      <w:r>
+        <w:rPr>
+          <w:lang w:val="en-US"/>
+        </w:rPr>
+        <w:t>statup.cs</w:t>
+      </w:r>
+      <w:proofErr w:type="spellEnd"/>
+      <w:r>
+        <w:rPr>
+          <w:lang w:val="en-US"/>
+        </w:rPr>
+        <w:t xml:space="preserve"> file.</w:t>
+      </w:r>
     </w:p>
     <w:p>
       <w:pPr>

</xml_diff>

<commit_message>
Created the First controller - ItemController and added a method to return all the Items. Created the first view to show the list of Items on the application
</commit_message>
<xml_diff>
--- a/How I did my Assignment.docx
+++ b/How I did my Assignment.docx
@@ -88,35 +88,7 @@
         <w:rPr>
           <w:lang w:val="en-US"/>
         </w:rPr>
-        <w:t xml:space="preserve">Created models </w:t>
-      </w:r>
-      <w:proofErr w:type="spellStart"/>
-      <w:r>
-        <w:rPr>
-          <w:lang w:val="en-US"/>
-        </w:rPr>
-        <w:t>Item.cs</w:t>
-      </w:r>
-      <w:proofErr w:type="spellEnd"/>
-      <w:r>
-        <w:rPr>
-          <w:lang w:val="en-US"/>
-        </w:rPr>
-        <w:t xml:space="preserve"> and </w:t>
-      </w:r>
-      <w:proofErr w:type="spellStart"/>
-      <w:r>
-        <w:rPr>
-          <w:lang w:val="en-US"/>
-        </w:rPr>
-        <w:t>Category.cs</w:t>
-      </w:r>
-      <w:proofErr w:type="spellEnd"/>
-      <w:r>
-        <w:rPr>
-          <w:lang w:val="en-US"/>
-        </w:rPr>
-        <w:t xml:space="preserve"> with the relevant properties.’</w:t>
+        <w:t>Created models Item.cs and Category.cs with the relevant properties.’</w:t>
       </w:r>
     </w:p>
     <w:p>
@@ -158,35 +130,7 @@
         <w:rPr>
           <w:lang w:val="en-US"/>
         </w:rPr>
-        <w:t>(</w:t>
-      </w:r>
-      <w:proofErr w:type="spellStart"/>
-      <w:r>
-        <w:rPr>
-          <w:lang w:val="en-US"/>
-        </w:rPr>
-        <w:t>MockCategoryRepository.cs</w:t>
-      </w:r>
-      <w:proofErr w:type="spellEnd"/>
-      <w:r>
-        <w:rPr>
-          <w:lang w:val="en-US"/>
-        </w:rPr>
-        <w:t xml:space="preserve"> and </w:t>
-      </w:r>
-      <w:proofErr w:type="spellStart"/>
-      <w:r>
-        <w:rPr>
-          <w:lang w:val="en-US"/>
-        </w:rPr>
-        <w:t>MockItemRepository.cs</w:t>
-      </w:r>
-      <w:proofErr w:type="spellEnd"/>
-      <w:r>
-        <w:rPr>
-          <w:lang w:val="en-US"/>
-        </w:rPr>
-        <w:t>)</w:t>
+        <w:t>(MockCategoryRepository.cs and MockItemRepository.cs)</w:t>
       </w:r>
       <w:r>
         <w:rPr>
@@ -228,21 +172,67 @@
         <w:rPr>
           <w:lang w:val="en-US"/>
         </w:rPr>
-        <w:t xml:space="preserve">Added service configurations and implementations for the above created interfaces and dummy mocks in the Configure Services section of the </w:t>
-      </w:r>
-      <w:proofErr w:type="spellStart"/>
-      <w:r>
-        <w:rPr>
-          <w:lang w:val="en-US"/>
-        </w:rPr>
-        <w:t>statup.cs</w:t>
-      </w:r>
-      <w:proofErr w:type="spellEnd"/>
-      <w:r>
-        <w:rPr>
-          <w:lang w:val="en-US"/>
-        </w:rPr>
-        <w:t xml:space="preserve"> file.</w:t>
+        <w:t>Added service configurations and implementations for the above created interfaces and dummy mocks in the Configure Services section of the statup.cs file</w:t>
+      </w:r>
+      <w:r>
+        <w:rPr>
+          <w:lang w:val="en-US"/>
+        </w:rPr>
+        <w:t xml:space="preserve"> using the </w:t>
+      </w:r>
+      <w:r>
+        <w:rPr>
+          <w:lang w:val="en-US"/>
+        </w:rPr>
+        <w:t>AddTransient</w:t>
+      </w:r>
+      <w:r>
+        <w:rPr>
+          <w:lang w:val="en-US"/>
+        </w:rPr>
+        <w:t xml:space="preserve"> method.</w:t>
+      </w:r>
+    </w:p>
+    <w:p>
+      <w:pPr>
+        <w:pStyle w:val="ListParagraph"/>
+        <w:numPr>
+          <w:ilvl w:val="0"/>
+          <w:numId w:val="1"/>
+        </w:numPr>
+        <w:rPr>
+          <w:lang w:val="en-US"/>
+        </w:rPr>
+      </w:pPr>
+      <w:r>
+        <w:rPr>
+          <w:lang w:val="en-US"/>
+        </w:rPr>
+        <w:t>Created the first controller – ItemController.cs and added a method to return all the Items.</w:t>
+      </w:r>
+    </w:p>
+    <w:p>
+      <w:pPr>
+        <w:pStyle w:val="ListParagraph"/>
+        <w:numPr>
+          <w:ilvl w:val="0"/>
+          <w:numId w:val="1"/>
+        </w:numPr>
+        <w:rPr>
+          <w:lang w:val="en-US"/>
+        </w:rPr>
+      </w:pPr>
+      <w:r>
+        <w:rPr>
+          <w:lang w:val="en-US"/>
+        </w:rPr>
+        <w:t xml:space="preserve"> Created the first view</w:t>
+      </w:r>
+      <w:r>
+        <w:rPr>
+          <w:lang w:val="en-US"/>
+        </w:rPr>
+        <w:t xml:space="preserve"> to show the list of Items on the application.</w:t>
       </w:r>
     </w:p>
     <w:p>

</xml_diff>

<commit_message>
Created the ViewModels folder and added the first view model for Items and passed Item content to the List.chtml template using the ItemController. Updated the word document with what has been done.
</commit_message>
<xml_diff>
--- a/How I did my Assignment.docx
+++ b/How I did my Assignment.docx
@@ -233,6 +233,42 @@
           <w:lang w:val="en-US"/>
         </w:rPr>
         <w:t xml:space="preserve"> to show the list of Items on the application.</w:t>
+      </w:r>
+    </w:p>
+    <w:p>
+      <w:pPr>
+        <w:pStyle w:val="ListParagraph"/>
+        <w:numPr>
+          <w:ilvl w:val="0"/>
+          <w:numId w:val="1"/>
+        </w:numPr>
+        <w:rPr>
+          <w:lang w:val="en-US"/>
+        </w:rPr>
+      </w:pPr>
+      <w:r>
+        <w:rPr>
+          <w:lang w:val="en-US"/>
+        </w:rPr>
+        <w:t>Created the ViewModels folder and added the first view model for Items and passed</w:t>
+      </w:r>
+      <w:r>
+        <w:rPr>
+          <w:lang w:val="en-US"/>
+        </w:rPr>
+        <w:t xml:space="preserve"> Item</w:t>
+      </w:r>
+      <w:r>
+        <w:rPr>
+          <w:lang w:val="en-US"/>
+        </w:rPr>
+        <w:t xml:space="preserve"> content to the List.chtml template </w:t>
+      </w:r>
+      <w:r>
+        <w:rPr>
+          <w:lang w:val="en-US"/>
+        </w:rPr>
+        <w:t>using the ItemController.</w:t>
       </w:r>
     </w:p>
     <w:p>

</xml_diff>

<commit_message>
Added Bootstrap to List.cshtml and edited the _Layout.cshtml file accordingly. Edited the word file with the steps taken
</commit_message>
<xml_diff>
--- a/How I did my Assignment.docx
+++ b/How I did my Assignment.docx
@@ -184,13 +184,7 @@
         <w:rPr>
           <w:lang w:val="en-US"/>
         </w:rPr>
-        <w:t>AddTransient</w:t>
-      </w:r>
-      <w:r>
-        <w:rPr>
-          <w:lang w:val="en-US"/>
-        </w:rPr>
-        <w:t xml:space="preserve"> method.</w:t>
+        <w:t>AddTransient method.</w:t>
       </w:r>
     </w:p>
     <w:p>
@@ -262,13 +256,93 @@
         <w:rPr>
           <w:lang w:val="en-US"/>
         </w:rPr>
-        <w:t xml:space="preserve"> content to the List.chtml template </w:t>
+        <w:t xml:space="preserve"> content to the List.c</w:t>
+      </w:r>
+      <w:r>
+        <w:rPr>
+          <w:lang w:val="en-US"/>
+        </w:rPr>
+        <w:t>s</w:t>
+      </w:r>
+      <w:r>
+        <w:rPr>
+          <w:lang w:val="en-US"/>
+        </w:rPr>
+        <w:t xml:space="preserve">html template </w:t>
       </w:r>
       <w:r>
         <w:rPr>
           <w:lang w:val="en-US"/>
         </w:rPr>
         <w:t>using the ItemController.</w:t>
+      </w:r>
+    </w:p>
+    <w:p>
+      <w:pPr>
+        <w:pStyle w:val="ListParagraph"/>
+        <w:numPr>
+          <w:ilvl w:val="0"/>
+          <w:numId w:val="1"/>
+        </w:numPr>
+        <w:rPr>
+          <w:lang w:val="en-US"/>
+        </w:rPr>
+      </w:pPr>
+      <w:r>
+        <w:rPr>
+          <w:lang w:val="en-US"/>
+        </w:rPr>
+        <w:t>Added the relevant model link to the _ViewImports.cs file to import the ViewModels folder when rendering List.cshtml view template and deleted unnecessary imports from the List view template.</w:t>
+      </w:r>
+    </w:p>
+    <w:p>
+      <w:pPr>
+        <w:pStyle w:val="ListParagraph"/>
+        <w:numPr>
+          <w:ilvl w:val="0"/>
+          <w:numId w:val="1"/>
+        </w:numPr>
+        <w:rPr>
+          <w:lang w:val="en-US"/>
+        </w:rPr>
+      </w:pPr>
+      <w:r>
+        <w:rPr>
+          <w:lang w:val="en-US"/>
+        </w:rPr>
+        <w:t>Added the bower file. Edited the MockItemRepository.cs file and List.cshtml file with correct configurations.</w:t>
+      </w:r>
+    </w:p>
+    <w:p>
+      <w:pPr>
+        <w:pStyle w:val="ListParagraph"/>
+        <w:numPr>
+          <w:ilvl w:val="0"/>
+          <w:numId w:val="1"/>
+        </w:numPr>
+        <w:rPr>
+          <w:lang w:val="en-US"/>
+        </w:rPr>
+      </w:pPr>
+      <w:r>
+        <w:rPr>
+          <w:lang w:val="en-US"/>
+        </w:rPr>
+        <w:t>Added Bootstrap to List.cshtml and edited the _</w:t>
+      </w:r>
+      <w:proofErr w:type="spellStart"/>
+      <w:r>
+        <w:rPr>
+          <w:lang w:val="en-US"/>
+        </w:rPr>
+        <w:t>Layout.cshtml</w:t>
+      </w:r>
+      <w:proofErr w:type="spellEnd"/>
+      <w:r>
+        <w:rPr>
+          <w:lang w:val="en-US"/>
+        </w:rPr>
+        <w:t xml:space="preserve"> file accordingly.</w:t>
       </w:r>
     </w:p>
     <w:p>

</xml_diff>

<commit_message>
Seeded data to the database using the DbInitializer.cs file created under models folder. Added Partial views for the Items. Edited the steps file
</commit_message>
<xml_diff>
--- a/How I did my Assignment.docx
+++ b/How I did my Assignment.docx
@@ -328,21 +328,133 @@
         <w:rPr>
           <w:lang w:val="en-US"/>
         </w:rPr>
-        <w:t>Added Bootstrap to List.cshtml and edited the _</w:t>
-      </w:r>
-      <w:proofErr w:type="spellStart"/>
-      <w:r>
-        <w:rPr>
-          <w:lang w:val="en-US"/>
-        </w:rPr>
-        <w:t>Layout.cshtml</w:t>
-      </w:r>
-      <w:proofErr w:type="spellEnd"/>
-      <w:r>
-        <w:rPr>
-          <w:lang w:val="en-US"/>
-        </w:rPr>
-        <w:t xml:space="preserve"> file accordingly.</w:t>
+        <w:t>Added</w:t>
+      </w:r>
+      <w:r>
+        <w:rPr>
+          <w:lang w:val="en-US"/>
+        </w:rPr>
+        <w:t xml:space="preserve"> Bootstrap to List.cshtml and edited the _Layout.cshtml file accordingly.</w:t>
+      </w:r>
+    </w:p>
+    <w:p>
+      <w:pPr>
+        <w:pStyle w:val="ListParagraph"/>
+        <w:numPr>
+          <w:ilvl w:val="0"/>
+          <w:numId w:val="1"/>
+        </w:numPr>
+        <w:rPr>
+          <w:lang w:val="en-US"/>
+        </w:rPr>
+      </w:pPr>
+      <w:r>
+        <w:rPr>
+          <w:lang w:val="en-US"/>
+        </w:rPr>
+        <w:t>Installed Microsoft.Extentions.Configuration.Json Package and Microsoft.EntityFrameworkCore.Design Package.</w:t>
+      </w:r>
+      <w:r>
+        <w:rPr>
+          <w:lang w:val="en-US"/>
+        </w:rPr>
+        <w:t xml:space="preserve"> Added DbSets to the ApplicationDbContext.cs File.</w:t>
+      </w:r>
+    </w:p>
+    <w:p>
+      <w:pPr>
+        <w:pStyle w:val="ListParagraph"/>
+        <w:numPr>
+          <w:ilvl w:val="0"/>
+          <w:numId w:val="1"/>
+        </w:numPr>
+        <w:rPr>
+          <w:lang w:val="en-US"/>
+        </w:rPr>
+      </w:pPr>
+      <w:r>
+        <w:rPr>
+          <w:lang w:val="en-US"/>
+        </w:rPr>
+        <w:t>Added a connection string to the Database</w:t>
+      </w:r>
+      <w:r>
+        <w:rPr>
+          <w:lang w:val="en-US"/>
+        </w:rPr>
+        <w:t xml:space="preserve"> in the appsettings.json file.</w:t>
+      </w:r>
+    </w:p>
+    <w:p>
+      <w:pPr>
+        <w:pStyle w:val="ListParagraph"/>
+        <w:numPr>
+          <w:ilvl w:val="0"/>
+          <w:numId w:val="1"/>
+        </w:numPr>
+        <w:rPr>
+          <w:lang w:val="en-US"/>
+        </w:rPr>
+      </w:pPr>
+      <w:r>
+        <w:rPr>
+          <w:lang w:val="en-US"/>
+        </w:rPr>
+        <w:t>Created real Repositories for Item and Category in a new folder called “Repositories” and replaced the Mock repositories in the startup.cs file with the real repositories in the repository folder.</w:t>
+      </w:r>
+      <w:r>
+        <w:rPr>
+          <w:lang w:val="en-US"/>
+        </w:rPr>
+        <w:t xml:space="preserve"> (Nothing was changed in the controllers because Interfaces are used to </w:t>
+      </w:r>
+      <w:r>
+        <w:rPr>
+          <w:lang w:val="en-US"/>
+        </w:rPr>
+        <w:t>inject,</w:t>
+      </w:r>
+      <w:r>
+        <w:rPr>
+          <w:lang w:val="en-US"/>
+        </w:rPr>
+        <w:t xml:space="preserve"> and the dependency injection returns the second parameter from the real repository configuration( In the AddTransient method in startup.cs) )</w:t>
+      </w:r>
+    </w:p>
+    <w:p>
+      <w:pPr>
+        <w:pStyle w:val="ListParagraph"/>
+        <w:numPr>
+          <w:ilvl w:val="0"/>
+          <w:numId w:val="1"/>
+        </w:numPr>
+        <w:rPr>
+          <w:lang w:val="en-US"/>
+        </w:rPr>
+      </w:pPr>
+      <w:r>
+        <w:rPr>
+          <w:lang w:val="en-US"/>
+        </w:rPr>
+        <w:t>Seeded data to the database using the DbInitializer.cs file created under models folder.</w:t>
+      </w:r>
+    </w:p>
+    <w:p>
+      <w:pPr>
+        <w:pStyle w:val="ListParagraph"/>
+        <w:numPr>
+          <w:ilvl w:val="0"/>
+          <w:numId w:val="1"/>
+        </w:numPr>
+        <w:rPr>
+          <w:lang w:val="en-US"/>
+        </w:rPr>
+      </w:pPr>
+      <w:r>
+        <w:rPr>
+          <w:lang w:val="en-US"/>
+        </w:rPr>
+        <w:t>Added Partial views for the Items.</w:t>
       </w:r>
     </w:p>
     <w:p>

</xml_diff>